<commit_message>
Adapt changes for README.docx
</commit_message>
<xml_diff>
--- a/README.docx
+++ b/README.docx
@@ -6,28 +6,16 @@
       <w:pPr>
         <w:pStyle w:val="Title"/>
         <w:jc w:val="center"/>
-      </w:pPr>
-      <w:proofErr w:type="spellStart"/>
-      <w:r>
-        <w:t>Surecom</w:t>
-      </w:r>
-      <w:proofErr w:type="spellEnd"/>
-      <w:r>
-        <w:t xml:space="preserve"> KPI </w:t>
-      </w:r>
-      <w:proofErr w:type="spellStart"/>
-      <w:r>
-        <w:t>Parsing</w:t>
-      </w:r>
-      <w:proofErr w:type="spellEnd"/>
-      <w:r>
-        <w:t xml:space="preserve"> </w:t>
-      </w:r>
-      <w:proofErr w:type="spellStart"/>
-      <w:r>
-        <w:t>Tool</w:t>
-      </w:r>
-      <w:proofErr w:type="spellEnd"/>
+        <w:rPr>
+          <w:lang w:val="en-US"/>
+        </w:rPr>
+      </w:pPr>
+      <w:r>
+        <w:rPr>
+          <w:lang w:val="en-US"/>
+        </w:rPr>
+        <w:t>Surecom KPI Parsing Tool</w:t>
+      </w:r>
     </w:p>
     <w:p>
       <w:pPr>
@@ -240,19 +228,11 @@
           <w:lang w:val="en-US"/>
         </w:rPr>
       </w:pPr>
-      <w:proofErr w:type="spellStart"/>
-      <w:r>
-        <w:rPr>
-          <w:lang w:val="en-US"/>
-        </w:rPr>
-        <w:t>gitBash</w:t>
-      </w:r>
-      <w:proofErr w:type="spellEnd"/>
-      <w:r>
-        <w:rPr>
-          <w:lang w:val="en-US"/>
-        </w:rPr>
-        <w:t xml:space="preserve"> for </w:t>
+      <w:r>
+        <w:rPr>
+          <w:lang w:val="en-US"/>
+        </w:rPr>
+        <w:t xml:space="preserve">gitBash for </w:t>
       </w:r>
       <w:r>
         <w:rPr>
@@ -448,6 +428,7 @@
       </w:pPr>
       <w:r>
         <w:rPr>
+          <w:noProof/>
           <w:lang w:val="en-US"/>
         </w:rPr>
         <w:drawing>
@@ -488,6 +469,11 @@
       </w:r>
     </w:p>
     <w:p>
+      <w:pPr>
+        <w:rPr>
+          <w:lang w:val="en-US"/>
+        </w:rPr>
+      </w:pPr>
       <w:r>
         <w:rPr>
           <w:lang w:val="en-US"/>
@@ -524,21 +510,7 @@
         <w:rPr>
           <w:lang w:val="en-US"/>
         </w:rPr>
-        <w:t xml:space="preserve">Put all the FMT files that you need to be parsed in a single directory, </w:t>
-      </w:r>
-      <w:proofErr w:type="gramStart"/>
-      <w:r>
-        <w:rPr>
-          <w:lang w:val="en-US"/>
-        </w:rPr>
-        <w:t>i.e.</w:t>
-      </w:r>
-      <w:proofErr w:type="gramEnd"/>
-      <w:r>
-        <w:rPr>
-          <w:lang w:val="en-US"/>
-        </w:rPr>
-        <w:t xml:space="preserve"> input</w:t>
+        <w:t>Put all the FMT files that you need to be parsed in a single directory, i.e. input</w:t>
       </w:r>
     </w:p>
     <w:p>
@@ -556,16 +528,8 @@
         <w:rPr>
           <w:lang w:val="en-US"/>
         </w:rPr>
-        <w:t xml:space="preserve">Open command </w:t>
-      </w:r>
-      <w:proofErr w:type="spellStart"/>
-      <w:r>
-        <w:rPr>
-          <w:lang w:val="en-US"/>
-        </w:rPr>
-        <w:t>promt</w:t>
-      </w:r>
-      <w:proofErr w:type="spellEnd"/>
+        <w:t>Open command promt</w:t>
+      </w:r>
       <w:r>
         <w:rPr>
           <w:lang w:val="en-US"/>
@@ -703,21 +667,7 @@
         <w:rPr>
           <w:lang w:val="en-US"/>
         </w:rPr>
-        <w:t>['VF B1A F</w:t>
-      </w:r>
-      <w:proofErr w:type="gramStart"/>
-      <w:r>
-        <w:rPr>
-          <w:lang w:val="en-US"/>
-        </w:rPr>
-        <w:t>0  UMTS.FMT</w:t>
-      </w:r>
-      <w:proofErr w:type="gramEnd"/>
-      <w:r>
-        <w:rPr>
-          <w:lang w:val="en-US"/>
-        </w:rPr>
-        <w:t>', 'VF B1A F1 UMTS .FMT', 'VF B1A F2 UMTS.FMT', 'VF B1A F3 UMTS.FMT', 'VF B1B F0 UMTS.FMT', 'VF B3 F0 UMTS.FMT', 'VF B3 F2 UMTS.FMT', 'VF B3 F4 UMTS.FMT', 'VF B3 F6 UMTS.FMT', 'VF B3 MEZZ UMTS.FMT', 'VF B4 F0 UMTS.FMT', 'VF B4 F2 UMTS.FMT', 'VF B4 F4 UMTS.FMT', 'VF B4 F6 UMTS .FMT', 'VF B4 F8 UMTS.FMT', 'VF BMT Car pk UMTS.FMT', 'VF BMT CONF UMTS.FMT']</w:t>
+        <w:t>['VF B1A F0  UMTS.FMT', 'VF B1A F1 UMTS .FMT', 'VF B1A F2 UMTS.FMT', 'VF B1A F3 UMTS.FMT', 'VF B1B F0 UMTS.FMT', 'VF B3 F0 UMTS.FMT', 'VF B3 F2 UMTS.FMT', 'VF B3 F4 UMTS.FMT', 'VF B3 F6 UMTS.FMT', 'VF B3 MEZZ UMTS.FMT', 'VF B4 F0 UMTS.FMT', 'VF B4 F2 UMTS.FMT', 'VF B4 F4 UMTS.FMT', 'VF B4 F6 UMTS .FMT', 'VF B4 F8 UMTS.FMT', 'VF BMT Car pk UMTS.FMT', 'VF BMT CONF UMTS.FMT']</w:t>
       </w:r>
     </w:p>
     <w:p>
@@ -743,16 +693,8 @@
         <w:rPr>
           <w:lang w:val="en-US"/>
         </w:rPr>
-        <w:t>\Surecom_KPI\input\VF B1A F</w:t>
-      </w:r>
-      <w:proofErr w:type="gramStart"/>
-      <w:r>
-        <w:rPr>
-          <w:lang w:val="en-US"/>
-        </w:rPr>
-        <w:t>0  UMTS.FMT</w:t>
-      </w:r>
-      <w:proofErr w:type="gramEnd"/>
+        <w:t>\Surecom_KPI\input\VF B1A F0  UMTS.FMT</w:t>
+      </w:r>
     </w:p>
     <w:p>
       <w:pPr>
@@ -788,35 +730,7 @@
         <w:rPr>
           <w:lang w:val="en-US"/>
         </w:rPr>
-        <w:t>\</w:t>
-      </w:r>
-      <w:proofErr w:type="spellStart"/>
-      <w:r>
-        <w:rPr>
-          <w:lang w:val="en-US"/>
-        </w:rPr>
-        <w:t>Surecom_KPI</w:t>
-      </w:r>
-      <w:proofErr w:type="spellEnd"/>
-      <w:r>
-        <w:rPr>
-          <w:lang w:val="en-US"/>
-        </w:rPr>
-        <w:t>\output\VF B1A F</w:t>
-      </w:r>
-      <w:proofErr w:type="gramStart"/>
-      <w:r>
-        <w:rPr>
-          <w:lang w:val="en-US"/>
-        </w:rPr>
-        <w:t>0  UMTS.csv</w:t>
-      </w:r>
-      <w:proofErr w:type="gramEnd"/>
-      <w:r>
-        <w:rPr>
-          <w:lang w:val="en-US"/>
-        </w:rPr>
-        <w:t>'</w:t>
+        <w:t>\Surecom_KPI\output\VF B1A F0  UMTS.csv'</w:t>
       </w:r>
     </w:p>
     <w:p>
@@ -842,16 +756,8 @@
         <w:rPr>
           <w:lang w:val="en-US"/>
         </w:rPr>
-        <w:t xml:space="preserve">\Surecom_KPI\input\VF B1A F1 </w:t>
-      </w:r>
-      <w:proofErr w:type="gramStart"/>
-      <w:r>
-        <w:rPr>
-          <w:lang w:val="en-US"/>
-        </w:rPr>
-        <w:t>UMTS .FMT</w:t>
-      </w:r>
-      <w:proofErr w:type="gramEnd"/>
+        <w:t>\Surecom_KPI\input\VF B1A F1 UMTS .FMT</w:t>
+      </w:r>
     </w:p>
     <w:p>
       <w:pPr>
@@ -890,21 +796,7 @@
         <w:rPr>
           <w:lang w:val="en-US"/>
         </w:rPr>
-        <w:t>\</w:t>
-      </w:r>
-      <w:proofErr w:type="spellStart"/>
-      <w:r>
-        <w:rPr>
-          <w:lang w:val="en-US"/>
-        </w:rPr>
-        <w:t>Surecom_KPI</w:t>
-      </w:r>
-      <w:proofErr w:type="spellEnd"/>
-      <w:r>
-        <w:rPr>
-          <w:lang w:val="en-US"/>
-        </w:rPr>
-        <w:t>\output\VF B1A F1 UMTS .csv'</w:t>
+        <w:t>\Surecom_KPI\output\VF B1A F1 UMTS .csv'</w:t>
       </w:r>
     </w:p>
     <w:p>
@@ -970,21 +862,7 @@
         <w:rPr>
           <w:lang w:val="en-US"/>
         </w:rPr>
-        <w:t>\</w:t>
-      </w:r>
-      <w:proofErr w:type="spellStart"/>
-      <w:r>
-        <w:rPr>
-          <w:lang w:val="en-US"/>
-        </w:rPr>
-        <w:t>Surecom_KPI</w:t>
-      </w:r>
-      <w:proofErr w:type="spellEnd"/>
-      <w:r>
-        <w:rPr>
-          <w:lang w:val="en-US"/>
-        </w:rPr>
-        <w:t>\output\VF B1A F2 UMTS.csv'</w:t>
+        <w:t>\Surecom_KPI\output\VF B1A F2 UMTS.csv'</w:t>
       </w:r>
     </w:p>
     <w:p>
@@ -1050,21 +928,7 @@
         <w:rPr>
           <w:lang w:val="en-US"/>
         </w:rPr>
-        <w:t>\</w:t>
-      </w:r>
-      <w:proofErr w:type="spellStart"/>
-      <w:r>
-        <w:rPr>
-          <w:lang w:val="en-US"/>
-        </w:rPr>
-        <w:t>Surecom_KPI</w:t>
-      </w:r>
-      <w:proofErr w:type="spellEnd"/>
-      <w:r>
-        <w:rPr>
-          <w:lang w:val="en-US"/>
-        </w:rPr>
-        <w:t>\output\VF B1A F3 UMTS.csv'</w:t>
+        <w:t>\Surecom_KPI\output\VF B1A F3 UMTS.csv'</w:t>
       </w:r>
     </w:p>
     <w:p>
@@ -1130,21 +994,7 @@
         <w:rPr>
           <w:lang w:val="en-US"/>
         </w:rPr>
-        <w:t>\</w:t>
-      </w:r>
-      <w:proofErr w:type="spellStart"/>
-      <w:r>
-        <w:rPr>
-          <w:lang w:val="en-US"/>
-        </w:rPr>
-        <w:t>Surecom_KPI</w:t>
-      </w:r>
-      <w:proofErr w:type="spellEnd"/>
-      <w:r>
-        <w:rPr>
-          <w:lang w:val="en-US"/>
-        </w:rPr>
-        <w:t>\output\VF B1B F0 UMTS.csv'</w:t>
+        <w:t>\Surecom_KPI\output\VF B1B F0 UMTS.csv'</w:t>
       </w:r>
     </w:p>
     <w:p>
@@ -1210,21 +1060,7 @@
         <w:rPr>
           <w:lang w:val="en-US"/>
         </w:rPr>
-        <w:t>\</w:t>
-      </w:r>
-      <w:proofErr w:type="spellStart"/>
-      <w:r>
-        <w:rPr>
-          <w:lang w:val="en-US"/>
-        </w:rPr>
-        <w:t>Surecom_KPI</w:t>
-      </w:r>
-      <w:proofErr w:type="spellEnd"/>
-      <w:r>
-        <w:rPr>
-          <w:lang w:val="en-US"/>
-        </w:rPr>
-        <w:t>\output\VF B3 F0 UMTS.csv'</w:t>
+        <w:t>\Surecom_KPI\output\VF B3 F0 UMTS.csv'</w:t>
       </w:r>
     </w:p>
     <w:p>
@@ -1290,21 +1126,7 @@
         <w:rPr>
           <w:lang w:val="en-US"/>
         </w:rPr>
-        <w:t>\</w:t>
-      </w:r>
-      <w:proofErr w:type="spellStart"/>
-      <w:r>
-        <w:rPr>
-          <w:lang w:val="en-US"/>
-        </w:rPr>
-        <w:t>Surecom_KPI</w:t>
-      </w:r>
-      <w:proofErr w:type="spellEnd"/>
-      <w:r>
-        <w:rPr>
-          <w:lang w:val="en-US"/>
-        </w:rPr>
-        <w:t>\output\VF B3 F2 UMTS.csv'</w:t>
+        <w:t>\Surecom_KPI\output\VF B3 F2 UMTS.csv'</w:t>
       </w:r>
     </w:p>
     <w:p>
@@ -1370,21 +1192,7 @@
         <w:rPr>
           <w:lang w:val="en-US"/>
         </w:rPr>
-        <w:t>\</w:t>
-      </w:r>
-      <w:proofErr w:type="spellStart"/>
-      <w:r>
-        <w:rPr>
-          <w:lang w:val="en-US"/>
-        </w:rPr>
-        <w:t>Surecom_KPI</w:t>
-      </w:r>
-      <w:proofErr w:type="spellEnd"/>
-      <w:r>
-        <w:rPr>
-          <w:lang w:val="en-US"/>
-        </w:rPr>
-        <w:t>\output\VF B3 F4 UMTS.csv'</w:t>
+        <w:t>\Surecom_KPI\output\VF B3 F4 UMTS.csv'</w:t>
       </w:r>
     </w:p>
     <w:p>
@@ -1450,21 +1258,7 @@
         <w:rPr>
           <w:lang w:val="en-US"/>
         </w:rPr>
-        <w:t>\</w:t>
-      </w:r>
-      <w:proofErr w:type="spellStart"/>
-      <w:r>
-        <w:rPr>
-          <w:lang w:val="en-US"/>
-        </w:rPr>
-        <w:t>Surecom_KPI</w:t>
-      </w:r>
-      <w:proofErr w:type="spellEnd"/>
-      <w:r>
-        <w:rPr>
-          <w:lang w:val="en-US"/>
-        </w:rPr>
-        <w:t>\output\VF B3 F6 UMTS.csv'</w:t>
+        <w:t>\Surecom_KPI\output\VF B3 F6 UMTS.csv'</w:t>
       </w:r>
     </w:p>
     <w:p>
@@ -1530,21 +1324,7 @@
         <w:rPr>
           <w:lang w:val="en-US"/>
         </w:rPr>
-        <w:t>\</w:t>
-      </w:r>
-      <w:proofErr w:type="spellStart"/>
-      <w:r>
-        <w:rPr>
-          <w:lang w:val="en-US"/>
-        </w:rPr>
-        <w:t>Surecom_KPI</w:t>
-      </w:r>
-      <w:proofErr w:type="spellEnd"/>
-      <w:r>
-        <w:rPr>
-          <w:lang w:val="en-US"/>
-        </w:rPr>
-        <w:t>\output\VF B3 MEZZ UMTS.csv'</w:t>
+        <w:t>\Surecom_KPI\output\VF B3 MEZZ UMTS.csv'</w:t>
       </w:r>
     </w:p>
     <w:p>
@@ -1610,21 +1390,7 @@
         <w:rPr>
           <w:lang w:val="en-US"/>
         </w:rPr>
-        <w:t>\</w:t>
-      </w:r>
-      <w:proofErr w:type="spellStart"/>
-      <w:r>
-        <w:rPr>
-          <w:lang w:val="en-US"/>
-        </w:rPr>
-        <w:t>Surecom_KPI</w:t>
-      </w:r>
-      <w:proofErr w:type="spellEnd"/>
-      <w:r>
-        <w:rPr>
-          <w:lang w:val="en-US"/>
-        </w:rPr>
-        <w:t>\output\VF B4 F0 UMTS.csv'</w:t>
+        <w:t>\Surecom_KPI\output\VF B4 F0 UMTS.csv'</w:t>
       </w:r>
     </w:p>
     <w:p>
@@ -1690,21 +1456,7 @@
         <w:rPr>
           <w:lang w:val="en-US"/>
         </w:rPr>
-        <w:t>\</w:t>
-      </w:r>
-      <w:proofErr w:type="spellStart"/>
-      <w:r>
-        <w:rPr>
-          <w:lang w:val="en-US"/>
-        </w:rPr>
-        <w:t>Surecom_KPI</w:t>
-      </w:r>
-      <w:proofErr w:type="spellEnd"/>
-      <w:r>
-        <w:rPr>
-          <w:lang w:val="en-US"/>
-        </w:rPr>
-        <w:t>\output\VF B4 F2 UMTS.csv'</w:t>
+        <w:t>\Surecom_KPI\output\VF B4 F2 UMTS.csv'</w:t>
       </w:r>
     </w:p>
     <w:p>
@@ -1771,21 +1523,7 @@
         <w:rPr>
           <w:lang w:val="en-US"/>
         </w:rPr>
-        <w:t>\</w:t>
-      </w:r>
-      <w:proofErr w:type="spellStart"/>
-      <w:r>
-        <w:rPr>
-          <w:lang w:val="en-US"/>
-        </w:rPr>
-        <w:t>Surecom_KPI</w:t>
-      </w:r>
-      <w:proofErr w:type="spellEnd"/>
-      <w:r>
-        <w:rPr>
-          <w:lang w:val="en-US"/>
-        </w:rPr>
-        <w:t>\output\VF B4 F4 UMTS.csv'</w:t>
+        <w:t>\Surecom_KPI\output\VF B4 F4 UMTS.csv'</w:t>
       </w:r>
     </w:p>
     <w:p>
@@ -1811,16 +1549,8 @@
         <w:rPr>
           <w:lang w:val="en-US"/>
         </w:rPr>
-        <w:t xml:space="preserve">\Surecom_KPI\input\VF B4 F6 </w:t>
-      </w:r>
-      <w:proofErr w:type="gramStart"/>
-      <w:r>
-        <w:rPr>
-          <w:lang w:val="en-US"/>
-        </w:rPr>
-        <w:t>UMTS .FMT</w:t>
-      </w:r>
-      <w:proofErr w:type="gramEnd"/>
+        <w:t>\Surecom_KPI\input\VF B4 F6 UMTS .FMT</w:t>
+      </w:r>
     </w:p>
     <w:p>
       <w:pPr>
@@ -1859,21 +1589,7 @@
         <w:rPr>
           <w:lang w:val="en-US"/>
         </w:rPr>
-        <w:t>\</w:t>
-      </w:r>
-      <w:proofErr w:type="spellStart"/>
-      <w:r>
-        <w:rPr>
-          <w:lang w:val="en-US"/>
-        </w:rPr>
-        <w:t>Surecom_KPI</w:t>
-      </w:r>
-      <w:proofErr w:type="spellEnd"/>
-      <w:r>
-        <w:rPr>
-          <w:lang w:val="en-US"/>
-        </w:rPr>
-        <w:t>\output\VF B4 F6 UMTS .csv'</w:t>
+        <w:t>\Surecom_KPI\output\VF B4 F6 UMTS .csv'</w:t>
       </w:r>
     </w:p>
     <w:p>
@@ -1939,21 +1655,7 @@
         <w:rPr>
           <w:lang w:val="en-US"/>
         </w:rPr>
-        <w:t>\</w:t>
-      </w:r>
-      <w:proofErr w:type="spellStart"/>
-      <w:r>
-        <w:rPr>
-          <w:lang w:val="en-US"/>
-        </w:rPr>
-        <w:t>Surecom_KPI</w:t>
-      </w:r>
-      <w:proofErr w:type="spellEnd"/>
-      <w:r>
-        <w:rPr>
-          <w:lang w:val="en-US"/>
-        </w:rPr>
-        <w:t>\output\VF B4 F8 UMTS.csv'</w:t>
+        <w:t>\Surecom_KPI\output\VF B4 F8 UMTS.csv'</w:t>
       </w:r>
     </w:p>
     <w:p>
@@ -2019,21 +1721,7 @@
         <w:rPr>
           <w:lang w:val="en-US"/>
         </w:rPr>
-        <w:t>\</w:t>
-      </w:r>
-      <w:proofErr w:type="spellStart"/>
-      <w:r>
-        <w:rPr>
-          <w:lang w:val="en-US"/>
-        </w:rPr>
-        <w:t>Surecom_KPI</w:t>
-      </w:r>
-      <w:proofErr w:type="spellEnd"/>
-      <w:r>
-        <w:rPr>
-          <w:lang w:val="en-US"/>
-        </w:rPr>
-        <w:t>\output\VF BMT Car pk UMTS.csv'</w:t>
+        <w:t>\Surecom_KPI\output\VF BMT Car pk UMTS.csv'</w:t>
       </w:r>
     </w:p>
     <w:p>
@@ -2099,21 +1787,7 @@
         <w:rPr>
           <w:lang w:val="en-US"/>
         </w:rPr>
-        <w:t>\</w:t>
-      </w:r>
-      <w:proofErr w:type="spellStart"/>
-      <w:r>
-        <w:rPr>
-          <w:lang w:val="en-US"/>
-        </w:rPr>
-        <w:t>Surecom_KPI</w:t>
-      </w:r>
-      <w:proofErr w:type="spellEnd"/>
-      <w:r>
-        <w:rPr>
-          <w:lang w:val="en-US"/>
-        </w:rPr>
-        <w:t>\output\VF BMT CONF UMTS.csv'</w:t>
+        <w:t>\Surecom_KPI\output\VF BMT CONF UMTS.csv'</w:t>
       </w:r>
     </w:p>
     <w:p>
@@ -2182,6 +1856,7 @@
       </w:pPr>
       <w:r>
         <w:rPr>
+          <w:noProof/>
           <w:lang w:val="en-US"/>
         </w:rPr>
         <w:drawing>
@@ -2343,6 +2018,7 @@
       </w:pPr>
       <w:r>
         <w:rPr>
+          <w:noProof/>
           <w:lang w:val="en-US"/>
         </w:rPr>
         <w:drawing>
@@ -2380,6 +2056,232 @@
             </a:graphic>
           </wp:inline>
         </w:drawing>
+      </w:r>
+    </w:p>
+    <w:p>
+      <w:pPr>
+        <w:pStyle w:val="Heading3"/>
+        <w:rPr>
+          <w:lang w:val="en-US"/>
+        </w:rPr>
+      </w:pPr>
+      <w:r>
+        <w:rPr>
+          <w:lang w:val="en-US"/>
+        </w:rPr>
+        <w:t>Update for merged file</w:t>
+      </w:r>
+    </w:p>
+    <w:p>
+      <w:pPr>
+        <w:rPr>
+          <w:lang w:val="en-US"/>
+        </w:rPr>
+      </w:pPr>
+      <w:r>
+        <w:rPr>
+          <w:lang w:val="en-US"/>
+        </w:rPr>
+        <w:t>After the update from 1</w:t>
+      </w:r>
+      <w:r>
+        <w:rPr>
+          <w:vertAlign w:val="superscript"/>
+          <w:lang w:val="en-US"/>
+        </w:rPr>
+        <w:t>st</w:t>
+      </w:r>
+      <w:r>
+        <w:rPr>
+          <w:lang w:val="en-US"/>
+        </w:rPr>
+        <w:t xml:space="preserve"> March 2021, above template.xlsx file is renamed to </w:t>
+      </w:r>
+      <w:r>
+        <w:rPr>
+          <w:lang w:val="en-US"/>
+        </w:rPr>
+        <w:t>template</w:t>
+      </w:r>
+      <w:r>
+        <w:rPr>
+          <w:lang w:val="en-US"/>
+        </w:rPr>
+        <w:t>_single</w:t>
+      </w:r>
+      <w:r>
+        <w:rPr>
+          <w:lang w:val="en-US"/>
+        </w:rPr>
+        <w:t>.xlsx</w:t>
+      </w:r>
+      <w:r>
+        <w:rPr>
+          <w:lang w:val="en-US"/>
+        </w:rPr>
+        <w:t xml:space="preserve">. A new file with name </w:t>
+      </w:r>
+      <w:r>
+        <w:rPr>
+          <w:lang w:val="en-US"/>
+        </w:rPr>
+        <w:t>template</w:t>
+      </w:r>
+      <w:r>
+        <w:rPr>
+          <w:lang w:val="en-US"/>
+        </w:rPr>
+        <w:t>_multiple</w:t>
+      </w:r>
+      <w:r>
+        <w:rPr>
+          <w:lang w:val="en-US"/>
+        </w:rPr>
+        <w:t>.xlsx</w:t>
+      </w:r>
+      <w:r>
+        <w:rPr>
+          <w:lang w:val="en-US"/>
+        </w:rPr>
+        <w:t xml:space="preserve"> is introduced, in order to have all outputs in a single file. The input for this excel file is merged.csv</w:t>
+      </w:r>
+      <w:r>
+        <w:rPr>
+          <w:lang w:val="en-US"/>
+        </w:rPr>
+        <w:t>, which is also created during file process</w:t>
+      </w:r>
+      <w:r>
+        <w:rPr>
+          <w:lang w:val="en-US"/>
+        </w:rPr>
+        <w:t>.</w:t>
+      </w:r>
+    </w:p>
+    <w:p>
+      <w:pPr>
+        <w:pStyle w:val="Heading2"/>
+        <w:rPr>
+          <w:lang w:val="en-US"/>
+        </w:rPr>
+      </w:pPr>
+      <w:r>
+        <w:rPr>
+          <w:lang w:val="en-US"/>
+        </w:rPr>
+        <w:lastRenderedPageBreak/>
+        <w:t>New parser capability</w:t>
+      </w:r>
+    </w:p>
+    <w:p>
+      <w:pPr>
+        <w:rPr>
+          <w:lang w:val="en-US"/>
+        </w:rPr>
+      </w:pPr>
+      <w:r>
+        <w:rPr>
+          <w:lang w:val="en-US"/>
+        </w:rPr>
+        <w:t>If the code is executed with the following arguments, it only merges the csv files of the input directory to a single output csv file.</w:t>
+      </w:r>
+    </w:p>
+    <w:p>
+      <w:pPr>
+        <w:rPr>
+          <w:rFonts w:ascii="Courier New" w:hAnsi="Courier New" w:cs="Courier New"/>
+          <w:lang w:val="en-US"/>
+        </w:rPr>
+      </w:pPr>
+      <w:r>
+        <w:rPr>
+          <w:rFonts w:ascii="Courier New" w:hAnsi="Courier New" w:cs="Courier New"/>
+          <w:lang w:val="en-US"/>
+        </w:rPr>
+        <w:t xml:space="preserve">python.exe main.py </w:t>
+      </w:r>
+      <w:r>
+        <w:rPr>
+          <w:rFonts w:ascii="Courier New" w:hAnsi="Courier New" w:cs="Courier New"/>
+          <w:lang w:val="en-US"/>
+        </w:rPr>
+        <w:t>&lt;input_directory&gt;</w:t>
+      </w:r>
+      <w:r>
+        <w:rPr>
+          <w:rFonts w:ascii="Courier New" w:hAnsi="Courier New" w:cs="Courier New"/>
+          <w:lang w:val="en-US"/>
+        </w:rPr>
+        <w:t xml:space="preserve"> --merge </w:t>
+      </w:r>
+      <w:r>
+        <w:rPr>
+          <w:rFonts w:ascii="Courier New" w:hAnsi="Courier New" w:cs="Courier New"/>
+          <w:lang w:val="en-US"/>
+        </w:rPr>
+        <w:t>&lt;output_merged_file.csv&gt;</w:t>
+      </w:r>
+    </w:p>
+    <w:p>
+      <w:pPr>
+        <w:rPr>
+          <w:lang w:val="en-US"/>
+        </w:rPr>
+      </w:pPr>
+      <w:r>
+        <w:rPr>
+          <w:lang w:val="en-US"/>
+        </w:rPr>
+        <w:t>Example:</w:t>
+      </w:r>
+    </w:p>
+    <w:p>
+      <w:pPr>
+        <w:rPr>
+          <w:rFonts w:ascii="Courier New" w:hAnsi="Courier New" w:cs="Courier New"/>
+          <w:lang w:val="en-US"/>
+        </w:rPr>
+      </w:pPr>
+      <w:r>
+        <w:rPr>
+          <w:rFonts w:ascii="Courier New" w:hAnsi="Courier New" w:cs="Courier New"/>
+          <w:lang w:val="en-US"/>
+        </w:rPr>
+        <w:t xml:space="preserve">python.exe main.py </w:t>
+      </w:r>
+      <w:r>
+        <w:rPr>
+          <w:rFonts w:ascii="Courier New" w:hAnsi="Courier New" w:cs="Courier New"/>
+          <w:lang w:val="en-US"/>
+        </w:rPr>
+        <w:t>output</w:t>
+      </w:r>
+      <w:r>
+        <w:rPr>
+          <w:rFonts w:ascii="Courier New" w:hAnsi="Courier New" w:cs="Courier New"/>
+          <w:lang w:val="en-US"/>
+        </w:rPr>
+        <w:t xml:space="preserve"> --merge </w:t>
+      </w:r>
+      <w:r>
+        <w:rPr>
+          <w:rFonts w:ascii="Courier New" w:hAnsi="Courier New" w:cs="Courier New"/>
+          <w:lang w:val="en-US"/>
+        </w:rPr>
+        <w:t>merged.csv</w:t>
+      </w:r>
+    </w:p>
+    <w:p>
+      <w:pPr>
+        <w:rPr>
+          <w:lang w:val="en-US"/>
+        </w:rPr>
+      </w:pPr>
+      <w:r>
+        <w:rPr>
+          <w:lang w:val="en-US"/>
+        </w:rPr>
+        <w:t>This feature is used if we need to merge some of the csv files, in order to use the merged file with the template_multiple.xlsx.</w:t>
       </w:r>
     </w:p>
     <w:sectPr>
@@ -3163,10 +3065,31 @@
       <w:szCs w:val="26"/>
     </w:rPr>
   </w:style>
+  <w:style w:type="paragraph" w:styleId="Heading3">
+    <w:name w:val="heading 3"/>
+    <w:basedOn w:val="Normal"/>
+    <w:next w:val="Normal"/>
+    <w:link w:val="Heading3Char"/>
+    <w:uiPriority w:val="9"/>
+    <w:unhideWhenUsed/>
+    <w:qFormat/>
+    <w:rsid w:val="004D7624"/>
+    <w:pPr>
+      <w:keepNext/>
+      <w:keepLines/>
+      <w:spacing w:before="40" w:after="0"/>
+      <w:outlineLvl w:val="2"/>
+    </w:pPr>
+    <w:rPr>
+      <w:rFonts w:asciiTheme="majorHAnsi" w:eastAsiaTheme="majorEastAsia" w:hAnsiTheme="majorHAnsi" w:cstheme="majorBidi"/>
+      <w:color w:val="1F3763" w:themeColor="accent1" w:themeShade="7F"/>
+      <w:sz w:val="24"/>
+      <w:szCs w:val="24"/>
+    </w:rPr>
+  </w:style>
   <w:style w:type="character" w:default="1" w:styleId="DefaultParagraphFont">
     <w:name w:val="Default Paragraph Font"/>
     <w:uiPriority w:val="1"/>
-    <w:semiHidden/>
     <w:unhideWhenUsed/>
   </w:style>
   <w:style w:type="table" w:default="1" w:styleId="TableNormal">
@@ -3284,6 +3207,19 @@
       <w:color w:val="2F5496" w:themeColor="accent1" w:themeShade="BF"/>
       <w:sz w:val="26"/>
       <w:szCs w:val="26"/>
+    </w:rPr>
+  </w:style>
+  <w:style w:type="character" w:customStyle="1" w:styleId="Heading3Char">
+    <w:name w:val="Heading 3 Char"/>
+    <w:basedOn w:val="DefaultParagraphFont"/>
+    <w:link w:val="Heading3"/>
+    <w:uiPriority w:val="9"/>
+    <w:rsid w:val="004D7624"/>
+    <w:rPr>
+      <w:rFonts w:asciiTheme="majorHAnsi" w:eastAsiaTheme="majorEastAsia" w:hAnsiTheme="majorHAnsi" w:cstheme="majorBidi"/>
+      <w:color w:val="1F3763" w:themeColor="accent1" w:themeShade="7F"/>
+      <w:sz w:val="24"/>
+      <w:szCs w:val="24"/>
     </w:rPr>
   </w:style>
 </w:styles>

</xml_diff>